<commit_message>
Fixed inaccuracies in documentation
</commit_message>
<xml_diff>
--- a/защита/CryptoDog тз и пз.docx
+++ b/защита/CryptoDog тз и пз.docx
@@ -1211,15 +1211,23 @@
           <w:sz w:val="24"/>
           <w:szCs w:val="24"/>
         </w:rPr>
-        <w:t xml:space="preserve"> с </w:t>
-      </w:r>
-      <w:r>
-        <w:rPr>
-          <w:rFonts w:ascii="Times New Roman" w:hAnsi="Times New Roman" w:cs="Times New Roman"/>
-          <w:sz w:val="24"/>
-          <w:szCs w:val="24"/>
-        </w:rPr>
-        <w:t xml:space="preserve">шифром </w:t>
+        <w:t xml:space="preserve"> с</w:t>
+      </w:r>
+      <w:r>
+        <w:rPr>
+          <w:rFonts w:ascii="Times New Roman" w:hAnsi="Times New Roman" w:cs="Times New Roman"/>
+          <w:sz w:val="24"/>
+          <w:szCs w:val="24"/>
+        </w:rPr>
+        <w:t xml:space="preserve"> кодировкой</w:t>
+      </w:r>
+      <w:r>
+        <w:rPr>
+          <w:rFonts w:ascii="Times New Roman" w:hAnsi="Times New Roman" w:cs="Times New Roman"/>
+          <w:sz w:val="24"/>
+          <w:szCs w:val="24"/>
+        </w:rPr>
+        <w:t xml:space="preserve"> </w:t>
       </w:r>
       <w:r>
         <w:rPr>
@@ -1364,7 +1372,15 @@
           <w:sz w:val="24"/>
           <w:szCs w:val="24"/>
         </w:rPr>
-        <w:t xml:space="preserve"> для работы с симметричными шифрами</w:t>
+        <w:t xml:space="preserve"> для работы с симметричным</w:t>
+      </w:r>
+      <w:r>
+        <w:rPr>
+          <w:rFonts w:ascii="Times New Roman" w:hAnsi="Times New Roman" w:cs="Times New Roman"/>
+          <w:sz w:val="24"/>
+          <w:szCs w:val="24"/>
+        </w:rPr>
+        <w:t xml:space="preserve"> шифрованием</w:t>
       </w:r>
     </w:p>
     <w:p>
@@ -1428,9 +1444,8 @@
           <w:sz w:val="24"/>
           <w:szCs w:val="24"/>
         </w:rPr>
-        <w:t xml:space="preserve"> для работы с ПО </w:t>
-      </w:r>
-      <w:proofErr w:type="spellStart"/>
+        <w:t xml:space="preserve"> для работы с </w:t>
+      </w:r>
       <w:r>
         <w:rPr>
           <w:rFonts w:ascii="Times New Roman" w:hAnsi="Times New Roman" w:cs="Times New Roman"/>
@@ -1438,16 +1453,7 @@
           <w:szCs w:val="24"/>
           <w:lang w:val="en-US"/>
         </w:rPr>
-        <w:t>Gpg</w:t>
-      </w:r>
-      <w:proofErr w:type="spellEnd"/>
-      <w:r>
-        <w:rPr>
-          <w:rFonts w:ascii="Times New Roman" w:hAnsi="Times New Roman" w:cs="Times New Roman"/>
-          <w:sz w:val="24"/>
-          <w:szCs w:val="24"/>
-        </w:rPr>
-        <w:t>4</w:t>
+        <w:t>G</w:t>
       </w:r>
       <w:r>
         <w:rPr>
@@ -1456,7 +1462,7 @@
           <w:szCs w:val="24"/>
           <w:lang w:val="en-US"/>
         </w:rPr>
-        <w:t>win</w:t>
+        <w:t>PG</w:t>
       </w:r>
     </w:p>
     <w:p>

</xml_diff>